<commit_message>
Added html-css class video
</commit_message>
<xml_diff>
--- a/images/CS1501 Nodejs Banner.docx
+++ b/images/CS1501 Nodejs Banner.docx
@@ -27,8 +27,18 @@
           <w:sz w:val="96"/>
           <w:szCs w:val="96"/>
         </w:rPr>
-        <w:t>CS1501 Nodejs</w:t>
+        <w:t xml:space="preserve">CS1501 </w:t>
       </w:r>
+      <w:proofErr w:type="spellStart"/>
+      <w:r>
+        <w:rPr>
+          <w:rFonts w:ascii="Source Sans Pro" w:hAnsi="Source Sans Pro"/>
+          <w:sz w:val="96"/>
+          <w:szCs w:val="96"/>
+        </w:rPr>
+        <w:t>Nodejs</w:t>
+      </w:r>
+      <w:proofErr w:type="spellEnd"/>
     </w:p>
     <w:p>
       <w:pPr>
@@ -45,7 +55,7 @@
           <w:sz w:val="96"/>
           <w:szCs w:val="96"/>
         </w:rPr>
-        <w:t>Sublime Text Tips and Tricks</w:t>
+        <w:t>HTML and CSS</w:t>
       </w:r>
     </w:p>
     <w:p>
@@ -81,7 +91,7 @@
           <w:sz w:val="48"/>
           <w:szCs w:val="48"/>
         </w:rPr>
-        <w:t>Feb 18</w:t>
+        <w:t>Feb 24</w:t>
       </w:r>
       <w:r>
         <w:rPr>
@@ -117,10 +127,18 @@
           <w:sz w:val="28"/>
           <w:szCs w:val="28"/>
         </w:rPr>
-        <w:t>Get to know sublime text</w:t>
+        <w:t>Introduction to HTML, CSS, and Bootstra</w:t>
       </w:r>
       <w:bookmarkStart w:id="0" w:name="_GoBack"/>
       <w:bookmarkEnd w:id="0"/>
+      <w:r>
+        <w:rPr>
+          <w:rFonts w:ascii="Source Sans Pro" w:hAnsi="Source Sans Pro"/>
+          <w:sz w:val="28"/>
+          <w:szCs w:val="28"/>
+        </w:rPr>
+        <w:t>p</w:t>
+      </w:r>
     </w:p>
     <w:sectPr>
       <w:pgSz w:w="15840" w:h="12240" w:orient="landscape"/>

</xml_diff>